<commit_message>
modified lesson 3 pshe corrected calculations
modified lesson 3 pshe corrected calculations
</commit_message>
<xml_diff>
--- a/15finance/pics/Income tax questions extn.docx
+++ b/15finance/pics/Income tax questions extn.docx
@@ -244,7 +244,7 @@
                 <wp:inline distT="0" distB="0" distL="0" distR="0">
                   <wp:extent cx="762584" cy="1052303"/>
                   <wp:effectExtent l="0" t="0" r="0" b="0"/>
-                  <wp:docPr id="4" name="Picture 4"/>
+                  <wp:docPr id="28" name="Picture 4"/>
                   <wp:cNvGraphicFramePr>
                     <a:graphicFrameLocks xmlns:a="http://schemas.openxmlformats.org/drawingml/2006/main"/>
                   </wp:cNvGraphicFramePr>
@@ -259,7 +259,7 @@
                           <a:blip r:embed="rId6" cstate="print">
                             <a:extLst>
                               <a:ext uri="{28A0092B-C50C-407E-A947-70E740481C1C}">
-                                <a14:useLocalDpi xmlns="" xmlns:wpc="http://schemas.microsoft.com/office/word/2010/wordprocessingCanvas" xmlns:mc="http://schemas.openxmlformats.org/markup-compatibility/2006" xmlns:o="urn:schemas-microsoft-com:office:office" xmlns:v="urn:schemas-microsoft-com:vml" xmlns:wp14="http://schemas.microsoft.com/office/word/2010/wordprocessingDrawing" xmlns:w10="urn:schemas-microsoft-com:office:word" xmlns:w="http://schemas.openxmlformats.org/wordprocessingml/2006/main" xmlns:w14="http://schemas.microsoft.com/office/word/2010/wordml" xmlns:w15="http://schemas.microsoft.com/office/word/2012/wordml" xmlns:wpg="http://schemas.microsoft.com/office/word/2010/wordprocessingGroup" xmlns:wpi="http://schemas.microsoft.com/office/word/2010/wordprocessingInk" xmlns:wps="http://schemas.microsoft.com/office/word/2010/wordprocessingShape" xmlns:a14="http://schemas.microsoft.com/office/drawing/2010/main" val="0"/>
+                                <a14:useLocalDpi xmlns:a14="http://schemas.microsoft.com/office/drawing/2010/main" xmlns:wps="http://schemas.microsoft.com/office/word/2010/wordprocessingShape" xmlns:wpi="http://schemas.microsoft.com/office/word/2010/wordprocessingInk" xmlns:wpg="http://schemas.microsoft.com/office/word/2010/wordprocessingGroup" xmlns:w15="http://schemas.microsoft.com/office/word/2012/wordml" xmlns:w14="http://schemas.microsoft.com/office/word/2010/wordml" xmlns:w="http://schemas.openxmlformats.org/wordprocessingml/2006/main" xmlns:w10="urn:schemas-microsoft-com:office:word" xmlns:wp14="http://schemas.microsoft.com/office/word/2010/wordprocessingDrawing" xmlns:v="urn:schemas-microsoft-com:vml" xmlns:o="urn:schemas-microsoft-com:office:office" xmlns:mc="http://schemas.openxmlformats.org/markup-compatibility/2006" xmlns:wpc="http://schemas.microsoft.com/office/word/2010/wordprocessingCanvas" xmlns="" val="0"/>
                               </a:ext>
                             </a:extLst>
                           </a:blip>
@@ -309,11 +309,9 @@
               </w:rPr>
               <w:t xml:space="preserve">Name: </w:t>
             </w:r>
-            <w:proofErr w:type="spellStart"/>
-            <w:r>
-              <w:t>Anamaria</w:t>
-            </w:r>
-            <w:proofErr w:type="spellEnd"/>
+            <w:r>
+              <w:t>Fred</w:t>
+            </w:r>
           </w:p>
           <w:p>
             <w:r>
@@ -323,7 +321,7 @@
               <w:t xml:space="preserve">Annual salary: </w:t>
             </w:r>
             <w:r>
-              <w:t>£22,600</w:t>
+              <w:t>£25,600</w:t>
             </w:r>
           </w:p>
           <w:p>
@@ -374,45 +372,48 @@
             </w:pPr>
             <w:r>
               <w:rPr>
-                <w:b/>
                 <w:noProof/>
                 <w:lang w:eastAsia="en-GB"/>
               </w:rPr>
               <w:drawing>
                 <wp:inline distT="0" distB="0" distL="0" distR="0">
-                  <wp:extent cx="762635" cy="1060999"/>
-                  <wp:effectExtent l="0" t="0" r="0" b="6350"/>
-                  <wp:docPr id="9" name="Picture 9"/>
+                  <wp:extent cx="824593" cy="767443"/>
+                  <wp:effectExtent l="19050" t="0" r="0" b="0"/>
+                  <wp:docPr id="29" name="Picture 1"/>
                   <wp:cNvGraphicFramePr>
-                    <a:graphicFrameLocks xmlns:a="http://schemas.openxmlformats.org/drawingml/2006/main"/>
+                    <a:graphicFrameLocks xmlns:a="http://schemas.openxmlformats.org/drawingml/2006/main" noChangeAspect="1"/>
                   </wp:cNvGraphicFramePr>
                   <a:graphic xmlns:a="http://schemas.openxmlformats.org/drawingml/2006/main">
                     <a:graphicData uri="http://schemas.openxmlformats.org/drawingml/2006/picture">
                       <pic:pic xmlns:pic="http://schemas.openxmlformats.org/drawingml/2006/picture">
                         <pic:nvPicPr>
-                          <pic:cNvPr id="8" name="cartoonist.jpg"/>
-                          <pic:cNvPicPr/>
+                          <pic:cNvPr id="0" name="Picture 1"/>
+                          <pic:cNvPicPr>
+                            <a:picLocks noChangeAspect="1" noChangeArrowheads="1"/>
+                          </pic:cNvPicPr>
                         </pic:nvPicPr>
                         <pic:blipFill>
-                          <a:blip r:embed="rId7" cstate="print">
-                            <a:extLst>
-                              <a:ext uri="{28A0092B-C50C-407E-A947-70E740481C1C}">
-                                <a14:useLocalDpi xmlns="" xmlns:wpc="http://schemas.microsoft.com/office/word/2010/wordprocessingCanvas" xmlns:mc="http://schemas.openxmlformats.org/markup-compatibility/2006" xmlns:o="urn:schemas-microsoft-com:office:office" xmlns:v="urn:schemas-microsoft-com:vml" xmlns:wp14="http://schemas.microsoft.com/office/word/2010/wordprocessingDrawing" xmlns:w10="urn:schemas-microsoft-com:office:word" xmlns:w="http://schemas.openxmlformats.org/wordprocessingml/2006/main" xmlns:w14="http://schemas.microsoft.com/office/word/2010/wordml" xmlns:w15="http://schemas.microsoft.com/office/word/2012/wordml" xmlns:wpg="http://schemas.microsoft.com/office/word/2010/wordprocessingGroup" xmlns:wpi="http://schemas.microsoft.com/office/word/2010/wordprocessingInk" xmlns:wps="http://schemas.microsoft.com/office/word/2010/wordprocessingShape" xmlns:a14="http://schemas.microsoft.com/office/drawing/2010/main" val="0"/>
-                              </a:ext>
-                            </a:extLst>
-                          </a:blip>
+                          <a:blip r:embed="rId7" cstate="print"/>
+                          <a:srcRect l="12010" t="42992" r="77044" b="20433"/>
                           <a:stretch>
                             <a:fillRect/>
                           </a:stretch>
                         </pic:blipFill>
-                        <pic:spPr>
+                        <pic:spPr bwMode="auto">
                           <a:xfrm>
                             <a:off x="0" y="0"/>
-                            <a:ext cx="767690" cy="1068032"/>
+                            <a:ext cx="824593" cy="767443"/>
                           </a:xfrm>
                           <a:prstGeom prst="rect">
                             <a:avLst/>
                           </a:prstGeom>
+                          <a:noFill/>
+                          <a:ln w="9525">
+                            <a:noFill/>
+                            <a:miter lim="800000"/>
+                            <a:headEnd/>
+                            <a:tailEnd/>
+                          </a:ln>
                         </pic:spPr>
                       </pic:pic>
                     </a:graphicData>
@@ -474,57 +475,33 @@
               <w:rPr>
                 <w:b/>
               </w:rPr>
-              <w:t xml:space="preserve"> </w:t>
-            </w:r>
-            <w:r>
-              <w:rPr>
-                <w:b/>
-              </w:rPr>
-              <w:t>Year     :</w:t>
-            </w:r>
-            <w:r>
-              <w:rPr>
-                <w:b/>
-              </w:rPr>
-              <w:t xml:space="preserve"> 39,000</w:t>
-            </w:r>
-          </w:p>
-          <w:p>
-            <w:pPr>
-              <w:rPr>
-                <w:b/>
-              </w:rPr>
-            </w:pPr>
-            <w:r>
-              <w:rPr>
-                <w:b/>
-              </w:rPr>
-              <w:t>Month:</w:t>
-            </w:r>
-            <w:r>
-              <w:rPr>
-                <w:b/>
-              </w:rPr>
-              <w:t xml:space="preserve"> 3,250</w:t>
-            </w:r>
-          </w:p>
-          <w:p>
-            <w:pPr>
-              <w:rPr>
-                <w:b/>
-              </w:rPr>
-            </w:pPr>
-            <w:r>
-              <w:rPr>
-                <w:b/>
-              </w:rPr>
-              <w:t>Week   :</w:t>
-            </w:r>
-            <w:r>
-              <w:rPr>
-                <w:b/>
-              </w:rPr>
-              <w:t xml:space="preserve"> 750</w:t>
+              <w:t xml:space="preserve"> Year     : 39,000</w:t>
+            </w:r>
+          </w:p>
+          <w:p>
+            <w:pPr>
+              <w:rPr>
+                <w:b/>
+              </w:rPr>
+            </w:pPr>
+            <w:r>
+              <w:rPr>
+                <w:b/>
+              </w:rPr>
+              <w:t>Month: 3,250</w:t>
+            </w:r>
+          </w:p>
+          <w:p>
+            <w:pPr>
+              <w:rPr>
+                <w:b/>
+              </w:rPr>
+            </w:pPr>
+            <w:r>
+              <w:rPr>
+                <w:b/>
+              </w:rPr>
+              <w:t>Week   : 750</w:t>
             </w:r>
           </w:p>
         </w:tc>
@@ -549,8 +526,8 @@
                   <v:stroke joinstyle="miter"/>
                   <v:path gradientshapeok="t" o:connecttype="rect"/>
                 </v:shapetype>
-                <v:shape id="_x0000_s1026" type="#_x0000_t202" style="position:absolute;margin-left:93.1pt;margin-top:-1.8pt;width:42.05pt;height:400.85pt;z-index:251660288;mso-position-horizontal-relative:text;mso-position-vertical-relative:text;mso-width-relative:margin;mso-height-relative:margin" stroked="f">
-                  <v:textbox style="layout-flow:vertical;mso-layout-flow-alt:bottom-to-top;mso-next-textbox:#_x0000_s1026;mso-fit-shape-to-text:t">
+                <v:shape id="_x0000_s1028" type="#_x0000_t202" style="position:absolute;margin-left:93.1pt;margin-top:-1.8pt;width:42.05pt;height:400.85pt;z-index:251662336;mso-position-horizontal-relative:text;mso-position-vertical-relative:text;mso-width-relative:margin;mso-height-relative:margin" stroked="f">
+                  <v:textbox style="layout-flow:vertical;mso-layout-flow-alt:bottom-to-top;mso-next-textbox:#_x0000_s1028;mso-fit-shape-to-text:t">
                     <w:txbxContent>
                       <w:p>
                         <w:pPr>
@@ -580,7 +557,7 @@
                 <wp:inline distT="0" distB="0" distL="0" distR="0">
                   <wp:extent cx="762635" cy="1052372"/>
                   <wp:effectExtent l="0" t="0" r="0" b="0"/>
-                  <wp:docPr id="3" name="Picture 3"/>
+                  <wp:docPr id="30" name="Picture 3"/>
                   <wp:cNvGraphicFramePr>
                     <a:graphicFrameLocks xmlns:a="http://schemas.openxmlformats.org/drawingml/2006/main" noChangeAspect="1"/>
                   </wp:cNvGraphicFramePr>
@@ -595,7 +572,7 @@
                           <a:blip r:embed="rId8" cstate="print">
                             <a:extLst>
                               <a:ext uri="{28A0092B-C50C-407E-A947-70E740481C1C}">
-                                <a14:useLocalDpi xmlns="" xmlns:wpc="http://schemas.microsoft.com/office/word/2010/wordprocessingCanvas" xmlns:mc="http://schemas.openxmlformats.org/markup-compatibility/2006" xmlns:o="urn:schemas-microsoft-com:office:office" xmlns:v="urn:schemas-microsoft-com:vml" xmlns:wp14="http://schemas.microsoft.com/office/word/2010/wordprocessingDrawing" xmlns:w10="urn:schemas-microsoft-com:office:word" xmlns:w="http://schemas.openxmlformats.org/wordprocessingml/2006/main" xmlns:w14="http://schemas.microsoft.com/office/word/2010/wordml" xmlns:w15="http://schemas.microsoft.com/office/word/2012/wordml" xmlns:wpg="http://schemas.microsoft.com/office/word/2010/wordprocessingGroup" xmlns:wpi="http://schemas.microsoft.com/office/word/2010/wordprocessingInk" xmlns:wps="http://schemas.microsoft.com/office/word/2010/wordprocessingShape" xmlns:a14="http://schemas.microsoft.com/office/drawing/2010/main" val="0"/>
+                                <a14:useLocalDpi xmlns:a14="http://schemas.microsoft.com/office/drawing/2010/main" xmlns:wps="http://schemas.microsoft.com/office/word/2010/wordprocessingShape" xmlns:wpi="http://schemas.microsoft.com/office/word/2010/wordprocessingInk" xmlns:wpg="http://schemas.microsoft.com/office/word/2010/wordprocessingGroup" xmlns:w15="http://schemas.microsoft.com/office/word/2012/wordml" xmlns:w14="http://schemas.microsoft.com/office/word/2010/wordml" xmlns:w="http://schemas.openxmlformats.org/wordprocessingml/2006/main" xmlns:w10="urn:schemas-microsoft-com:office:word" xmlns:wp14="http://schemas.microsoft.com/office/word/2010/wordprocessingDrawing" xmlns:v="urn:schemas-microsoft-com:vml" xmlns:o="urn:schemas-microsoft-com:office:office" xmlns:mc="http://schemas.openxmlformats.org/markup-compatibility/2006" xmlns:wpc="http://schemas.microsoft.com/office/word/2010/wordprocessingCanvas" xmlns="" val="0"/>
                               </a:ext>
                             </a:extLst>
                           </a:blip>
@@ -723,7 +700,7 @@
                 <wp:inline distT="0" distB="0" distL="0" distR="0">
                   <wp:extent cx="762635" cy="1086494"/>
                   <wp:effectExtent l="0" t="0" r="0" b="0"/>
-                  <wp:docPr id="5" name="Picture 5"/>
+                  <wp:docPr id="31" name="Picture 5"/>
                   <wp:cNvGraphicFramePr>
                     <a:graphicFrameLocks xmlns:a="http://schemas.openxmlformats.org/drawingml/2006/main"/>
                   </wp:cNvGraphicFramePr>
@@ -738,7 +715,7 @@
                           <a:blip r:embed="rId9" cstate="print">
                             <a:extLst>
                               <a:ext uri="{28A0092B-C50C-407E-A947-70E740481C1C}">
-                                <a14:useLocalDpi xmlns="" xmlns:wpc="http://schemas.microsoft.com/office/word/2010/wordprocessingCanvas" xmlns:mc="http://schemas.openxmlformats.org/markup-compatibility/2006" xmlns:o="urn:schemas-microsoft-com:office:office" xmlns:v="urn:schemas-microsoft-com:vml" xmlns:wp14="http://schemas.microsoft.com/office/word/2010/wordprocessingDrawing" xmlns:w10="urn:schemas-microsoft-com:office:word" xmlns:w="http://schemas.openxmlformats.org/wordprocessingml/2006/main" xmlns:w14="http://schemas.microsoft.com/office/word/2010/wordml" xmlns:w15="http://schemas.microsoft.com/office/word/2012/wordml" xmlns:wpg="http://schemas.microsoft.com/office/word/2010/wordprocessingGroup" xmlns:wpi="http://schemas.microsoft.com/office/word/2010/wordprocessingInk" xmlns:wps="http://schemas.microsoft.com/office/word/2010/wordprocessingShape" xmlns:a14="http://schemas.microsoft.com/office/drawing/2010/main" val="0"/>
+                                <a14:useLocalDpi xmlns:a14="http://schemas.microsoft.com/office/drawing/2010/main" xmlns:wps="http://schemas.microsoft.com/office/word/2010/wordprocessingShape" xmlns:wpi="http://schemas.microsoft.com/office/word/2010/wordprocessingInk" xmlns:wpg="http://schemas.microsoft.com/office/word/2010/wordprocessingGroup" xmlns:w15="http://schemas.microsoft.com/office/word/2012/wordml" xmlns:w14="http://schemas.microsoft.com/office/word/2010/wordml" xmlns:w="http://schemas.openxmlformats.org/wordprocessingml/2006/main" xmlns:w10="urn:schemas-microsoft-com:office:word" xmlns:wp14="http://schemas.microsoft.com/office/word/2010/wordprocessingDrawing" xmlns:v="urn:schemas-microsoft-com:vml" xmlns:o="urn:schemas-microsoft-com:office:office" xmlns:mc="http://schemas.openxmlformats.org/markup-compatibility/2006" xmlns:wpc="http://schemas.microsoft.com/office/word/2010/wordprocessingCanvas" xmlns="" val="0"/>
                               </a:ext>
                             </a:extLst>
                           </a:blip>
@@ -789,7 +766,7 @@
               <w:t xml:space="preserve">Name: </w:t>
             </w:r>
             <w:r>
-              <w:t>Phyllis</w:t>
+              <w:t>Alice</w:t>
             </w:r>
           </w:p>
           <w:p>
@@ -800,7 +777,7 @@
               <w:t xml:space="preserve">Annual salary: </w:t>
             </w:r>
             <w:r>
-              <w:t>£31,760</w:t>
+              <w:t>£35,260</w:t>
             </w:r>
           </w:p>
           <w:p>
@@ -851,44 +828,49 @@
             </w:pPr>
             <w:r>
               <w:rPr>
+                <w:b/>
                 <w:noProof/>
                 <w:lang w:eastAsia="en-GB"/>
               </w:rPr>
               <w:drawing>
                 <wp:inline distT="0" distB="0" distL="0" distR="0">
-                  <wp:extent cx="762635" cy="1086494"/>
-                  <wp:effectExtent l="0" t="0" r="0" b="0"/>
-                  <wp:docPr id="7" name="Picture 7"/>
+                  <wp:extent cx="809955" cy="834571"/>
+                  <wp:effectExtent l="19050" t="0" r="9195" b="0"/>
+                  <wp:docPr id="32" name="Picture 4"/>
                   <wp:cNvGraphicFramePr>
-                    <a:graphicFrameLocks xmlns:a="http://schemas.openxmlformats.org/drawingml/2006/main"/>
+                    <a:graphicFrameLocks xmlns:a="http://schemas.openxmlformats.org/drawingml/2006/main" noChangeAspect="1"/>
                   </wp:cNvGraphicFramePr>
                   <a:graphic xmlns:a="http://schemas.openxmlformats.org/drawingml/2006/main">
                     <a:graphicData uri="http://schemas.openxmlformats.org/drawingml/2006/picture">
                       <pic:pic xmlns:pic="http://schemas.openxmlformats.org/drawingml/2006/picture">
                         <pic:nvPicPr>
-                          <pic:cNvPr id="6" name="teacher.jpg"/>
-                          <pic:cNvPicPr/>
+                          <pic:cNvPr id="0" name="Picture 4"/>
+                          <pic:cNvPicPr>
+                            <a:picLocks noChangeAspect="1" noChangeArrowheads="1"/>
+                          </pic:cNvPicPr>
                         </pic:nvPicPr>
                         <pic:blipFill>
-                          <a:blip r:embed="rId10" cstate="print">
-                            <a:extLst>
-                              <a:ext uri="{28A0092B-C50C-407E-A947-70E740481C1C}">
-                                <a14:useLocalDpi xmlns="" xmlns:wpc="http://schemas.microsoft.com/office/word/2010/wordprocessingCanvas" xmlns:mc="http://schemas.openxmlformats.org/markup-compatibility/2006" xmlns:o="urn:schemas-microsoft-com:office:office" xmlns:v="urn:schemas-microsoft-com:vml" xmlns:wp14="http://schemas.microsoft.com/office/word/2010/wordprocessingDrawing" xmlns:w10="urn:schemas-microsoft-com:office:word" xmlns:w="http://schemas.openxmlformats.org/wordprocessingml/2006/main" xmlns:w14="http://schemas.microsoft.com/office/word/2010/wordml" xmlns:w15="http://schemas.microsoft.com/office/word/2012/wordml" xmlns:wpg="http://schemas.microsoft.com/office/word/2010/wordprocessingGroup" xmlns:wpi="http://schemas.microsoft.com/office/word/2010/wordprocessingInk" xmlns:wps="http://schemas.microsoft.com/office/word/2010/wordprocessingShape" xmlns:a14="http://schemas.microsoft.com/office/drawing/2010/main" val="0"/>
-                              </a:ext>
-                            </a:extLst>
-                          </a:blip>
+                          <a:blip r:embed="rId10" cstate="print"/>
+                          <a:srcRect l="2603" t="30978" r="77623" b="8184"/>
                           <a:stretch>
                             <a:fillRect/>
                           </a:stretch>
                         </pic:blipFill>
-                        <pic:spPr>
+                        <pic:spPr bwMode="auto">
                           <a:xfrm>
                             <a:off x="0" y="0"/>
-                            <a:ext cx="766972" cy="1092673"/>
+                            <a:ext cx="812911" cy="837616"/>
                           </a:xfrm>
                           <a:prstGeom prst="rect">
                             <a:avLst/>
                           </a:prstGeom>
+                          <a:noFill/>
+                          <a:ln w="9525">
+                            <a:noFill/>
+                            <a:miter lim="800000"/>
+                            <a:headEnd/>
+                            <a:tailEnd/>
+                          </a:ln>
                         </pic:spPr>
                       </pic:pic>
                     </a:graphicData>
@@ -1001,7 +983,7 @@
                 <wp:inline distT="0" distB="0" distL="0" distR="0">
                   <wp:extent cx="762635" cy="1086494"/>
                   <wp:effectExtent l="0" t="0" r="0" b="0"/>
-                  <wp:docPr id="13" name="Picture 13"/>
+                  <wp:docPr id="33" name="Picture 13"/>
                   <wp:cNvGraphicFramePr>
                     <a:graphicFrameLocks xmlns:a="http://schemas.openxmlformats.org/drawingml/2006/main"/>
                   </wp:cNvGraphicFramePr>
@@ -1016,7 +998,7 @@
                           <a:blip r:embed="rId11" cstate="print">
                             <a:extLst>
                               <a:ext uri="{28A0092B-C50C-407E-A947-70E740481C1C}">
-                                <a14:useLocalDpi xmlns="" xmlns:wpc="http://schemas.microsoft.com/office/word/2010/wordprocessingCanvas" xmlns:mc="http://schemas.openxmlformats.org/markup-compatibility/2006" xmlns:o="urn:schemas-microsoft-com:office:office" xmlns:v="urn:schemas-microsoft-com:vml" xmlns:wp14="http://schemas.microsoft.com/office/word/2010/wordprocessingDrawing" xmlns:w10="urn:schemas-microsoft-com:office:word" xmlns:w="http://schemas.openxmlformats.org/wordprocessingml/2006/main" xmlns:w14="http://schemas.microsoft.com/office/word/2010/wordml" xmlns:w15="http://schemas.microsoft.com/office/word/2012/wordml" xmlns:wpg="http://schemas.microsoft.com/office/word/2010/wordprocessingGroup" xmlns:wpi="http://schemas.microsoft.com/office/word/2010/wordprocessingInk" xmlns:wps="http://schemas.microsoft.com/office/word/2010/wordprocessingShape" xmlns:a14="http://schemas.microsoft.com/office/drawing/2010/main" val="0"/>
+                                <a14:useLocalDpi xmlns:a14="http://schemas.microsoft.com/office/drawing/2010/main" xmlns:wps="http://schemas.microsoft.com/office/word/2010/wordprocessingShape" xmlns:wpi="http://schemas.microsoft.com/office/word/2010/wordprocessingInk" xmlns:wpg="http://schemas.microsoft.com/office/word/2010/wordprocessingGroup" xmlns:w15="http://schemas.microsoft.com/office/word/2012/wordml" xmlns:w14="http://schemas.microsoft.com/office/word/2010/wordml" xmlns:w="http://schemas.openxmlformats.org/wordprocessingml/2006/main" xmlns:w10="urn:schemas-microsoft-com:office:word" xmlns:wp14="http://schemas.microsoft.com/office/word/2010/wordprocessingDrawing" xmlns:v="urn:schemas-microsoft-com:vml" xmlns:o="urn:schemas-microsoft-com:office:office" xmlns:mc="http://schemas.openxmlformats.org/markup-compatibility/2006" xmlns:wpc="http://schemas.microsoft.com/office/word/2010/wordprocessingCanvas" xmlns="" val="0"/>
                               </a:ext>
                             </a:extLst>
                           </a:blip>
@@ -1036,7 +1018,7 @@
                           </a:ln>
                           <a:extLst>
                             <a:ext uri="{53640926-AAD7-44D8-BBD7-CCE9431645EC}">
-                              <a14:shadowObscured xmlns="" xmlns:wpc="http://schemas.microsoft.com/office/word/2010/wordprocessingCanvas" xmlns:mc="http://schemas.openxmlformats.org/markup-compatibility/2006" xmlns:o="urn:schemas-microsoft-com:office:office" xmlns:v="urn:schemas-microsoft-com:vml" xmlns:wp14="http://schemas.microsoft.com/office/word/2010/wordprocessingDrawing" xmlns:w10="urn:schemas-microsoft-com:office:word" xmlns:w="http://schemas.openxmlformats.org/wordprocessingml/2006/main" xmlns:w14="http://schemas.microsoft.com/office/word/2010/wordml" xmlns:w15="http://schemas.microsoft.com/office/word/2012/wordml" xmlns:wpg="http://schemas.microsoft.com/office/word/2010/wordprocessingGroup" xmlns:wpi="http://schemas.microsoft.com/office/word/2010/wordprocessingInk" xmlns:wps="http://schemas.microsoft.com/office/word/2010/wordprocessingShape" xmlns:a14="http://schemas.microsoft.com/office/drawing/2010/main"/>
+                              <a14:shadowObscured xmlns:a14="http://schemas.microsoft.com/office/drawing/2010/main" xmlns:wps="http://schemas.microsoft.com/office/word/2010/wordprocessingShape" xmlns:wpi="http://schemas.microsoft.com/office/word/2010/wordprocessingInk" xmlns:wpg="http://schemas.microsoft.com/office/word/2010/wordprocessingGroup" xmlns:w15="http://schemas.microsoft.com/office/word/2012/wordml" xmlns:w14="http://schemas.microsoft.com/office/word/2010/wordml" xmlns:w="http://schemas.openxmlformats.org/wordprocessingml/2006/main" xmlns:w10="urn:schemas-microsoft-com:office:word" xmlns:wp14="http://schemas.microsoft.com/office/word/2010/wordprocessingDrawing" xmlns:v="urn:schemas-microsoft-com:vml" xmlns:o="urn:schemas-microsoft-com:office:office" xmlns:mc="http://schemas.openxmlformats.org/markup-compatibility/2006" xmlns:wpc="http://schemas.microsoft.com/office/word/2010/wordprocessingCanvas" xmlns=""/>
                             </a:ext>
                           </a:extLst>
                         </pic:spPr>
@@ -1151,7 +1133,7 @@
                 <wp:inline distT="0" distB="0" distL="0" distR="0">
                   <wp:extent cx="762635" cy="1103747"/>
                   <wp:effectExtent l="0" t="0" r="0" b="1270"/>
-                  <wp:docPr id="8" name="Picture 8"/>
+                  <wp:docPr id="34" name="Picture 8"/>
                   <wp:cNvGraphicFramePr>
                     <a:graphicFrameLocks xmlns:a="http://schemas.openxmlformats.org/drawingml/2006/main"/>
                   </wp:cNvGraphicFramePr>
@@ -1163,10 +1145,10 @@
                           <pic:cNvPicPr/>
                         </pic:nvPicPr>
                         <pic:blipFill>
-                          <a:blip r:embed="rId7" cstate="print">
+                          <a:blip r:embed="rId12" cstate="print">
                             <a:extLst>
                               <a:ext uri="{28A0092B-C50C-407E-A947-70E740481C1C}">
-                                <a14:useLocalDpi xmlns="" xmlns:wpc="http://schemas.microsoft.com/office/word/2010/wordprocessingCanvas" xmlns:mc="http://schemas.openxmlformats.org/markup-compatibility/2006" xmlns:o="urn:schemas-microsoft-com:office:office" xmlns:v="urn:schemas-microsoft-com:vml" xmlns:wp14="http://schemas.microsoft.com/office/word/2010/wordprocessingDrawing" xmlns:w10="urn:schemas-microsoft-com:office:word" xmlns:w="http://schemas.openxmlformats.org/wordprocessingml/2006/main" xmlns:w14="http://schemas.microsoft.com/office/word/2010/wordml" xmlns:w15="http://schemas.microsoft.com/office/word/2012/wordml" xmlns:wpg="http://schemas.microsoft.com/office/word/2010/wordprocessingGroup" xmlns:wpi="http://schemas.microsoft.com/office/word/2010/wordprocessingInk" xmlns:wps="http://schemas.microsoft.com/office/word/2010/wordprocessingShape" xmlns:a14="http://schemas.microsoft.com/office/drawing/2010/main" val="0"/>
+                                <a14:useLocalDpi xmlns:a14="http://schemas.microsoft.com/office/drawing/2010/main" xmlns:wps="http://schemas.microsoft.com/office/word/2010/wordprocessingShape" xmlns:wpi="http://schemas.microsoft.com/office/word/2010/wordprocessingInk" xmlns:wpg="http://schemas.microsoft.com/office/word/2010/wordprocessingGroup" xmlns:w15="http://schemas.microsoft.com/office/word/2012/wordml" xmlns:w14="http://schemas.microsoft.com/office/word/2010/wordml" xmlns:w="http://schemas.openxmlformats.org/wordprocessingml/2006/main" xmlns:w10="urn:schemas-microsoft-com:office:word" xmlns:wp14="http://schemas.microsoft.com/office/word/2010/wordprocessingDrawing" xmlns:v="urn:schemas-microsoft-com:vml" xmlns:o="urn:schemas-microsoft-com:office:office" xmlns:mc="http://schemas.openxmlformats.org/markup-compatibility/2006" xmlns:wpc="http://schemas.microsoft.com/office/word/2010/wordprocessingCanvas" xmlns="" val="0"/>
                               </a:ext>
                             </a:extLst>
                           </a:blip>
@@ -1216,21 +1198,8 @@
               </w:rPr>
               <w:t xml:space="preserve">Name: </w:t>
             </w:r>
-            <w:proofErr w:type="spellStart"/>
-            <w:r>
-              <w:t>Rocko</w:t>
-            </w:r>
-            <w:proofErr w:type="spellEnd"/>
-          </w:p>
-          <w:p>
-            <w:r>
-              <w:rPr>
-                <w:b/>
-              </w:rPr>
-              <w:t xml:space="preserve">Occupation: </w:t>
-            </w:r>
-            <w:r>
-              <w:t>Stunt man</w:t>
+            <w:r>
+              <w:t>Eric</w:t>
             </w:r>
           </w:p>
           <w:p>
@@ -1241,7 +1210,7 @@
               <w:t xml:space="preserve">Annual salary: </w:t>
             </w:r>
             <w:r>
-              <w:t>£33,755</w:t>
+              <w:t>£38,500</w:t>
             </w:r>
           </w:p>
           <w:p>
@@ -1298,39 +1267,43 @@
               </w:rPr>
               <w:drawing>
                 <wp:inline distT="0" distB="0" distL="0" distR="0">
-                  <wp:extent cx="762635" cy="1103747"/>
-                  <wp:effectExtent l="0" t="0" r="0" b="1270"/>
-                  <wp:docPr id="11" name="Picture 11"/>
+                  <wp:extent cx="764360" cy="859972"/>
+                  <wp:effectExtent l="19050" t="0" r="0" b="0"/>
+                  <wp:docPr id="35" name="Picture 7"/>
                   <wp:cNvGraphicFramePr>
-                    <a:graphicFrameLocks xmlns:a="http://schemas.openxmlformats.org/drawingml/2006/main"/>
+                    <a:graphicFrameLocks xmlns:a="http://schemas.openxmlformats.org/drawingml/2006/main" noChangeAspect="1"/>
                   </wp:cNvGraphicFramePr>
                   <a:graphic xmlns:a="http://schemas.openxmlformats.org/drawingml/2006/main">
                     <a:graphicData uri="http://schemas.openxmlformats.org/drawingml/2006/picture">
                       <pic:pic xmlns:pic="http://schemas.openxmlformats.org/drawingml/2006/picture">
                         <pic:nvPicPr>
-                          <pic:cNvPr id="10" name="stunt ma.jpg"/>
-                          <pic:cNvPicPr/>
+                          <pic:cNvPr id="0" name="Picture 7"/>
+                          <pic:cNvPicPr>
+                            <a:picLocks noChangeAspect="1" noChangeArrowheads="1"/>
+                          </pic:cNvPicPr>
                         </pic:nvPicPr>
                         <pic:blipFill>
-                          <a:blip r:embed="rId12" cstate="print">
-                            <a:extLst>
-                              <a:ext uri="{28A0092B-C50C-407E-A947-70E740481C1C}">
-                                <a14:useLocalDpi xmlns="" xmlns:wpc="http://schemas.microsoft.com/office/word/2010/wordprocessingCanvas" xmlns:mc="http://schemas.openxmlformats.org/markup-compatibility/2006" xmlns:o="urn:schemas-microsoft-com:office:office" xmlns:v="urn:schemas-microsoft-com:vml" xmlns:wp14="http://schemas.microsoft.com/office/word/2010/wordprocessingDrawing" xmlns:w10="urn:schemas-microsoft-com:office:word" xmlns:w="http://schemas.openxmlformats.org/wordprocessingml/2006/main" xmlns:w14="http://schemas.microsoft.com/office/word/2010/wordml" xmlns:w15="http://schemas.microsoft.com/office/word/2012/wordml" xmlns:wpg="http://schemas.microsoft.com/office/word/2010/wordprocessingGroup" xmlns:wpi="http://schemas.microsoft.com/office/word/2010/wordprocessingInk" xmlns:wps="http://schemas.microsoft.com/office/word/2010/wordprocessingShape" xmlns:a14="http://schemas.microsoft.com/office/drawing/2010/main" val="0"/>
-                              </a:ext>
-                            </a:extLst>
-                          </a:blip>
+                          <a:blip r:embed="rId13" cstate="print"/>
+                          <a:srcRect l="6232" t="25773" r="75715" b="12371"/>
                           <a:stretch>
                             <a:fillRect/>
                           </a:stretch>
                         </pic:blipFill>
-                        <pic:spPr>
+                        <pic:spPr bwMode="auto">
                           <a:xfrm>
                             <a:off x="0" y="0"/>
-                            <a:ext cx="766361" cy="1109140"/>
+                            <a:ext cx="766381" cy="862246"/>
                           </a:xfrm>
                           <a:prstGeom prst="rect">
                             <a:avLst/>
                           </a:prstGeom>
+                          <a:noFill/>
+                          <a:ln w="9525">
+                            <a:noFill/>
+                            <a:miter lim="800000"/>
+                            <a:headEnd/>
+                            <a:tailEnd/>
+                          </a:ln>
                         </pic:spPr>
                       </pic:pic>
                     </a:graphicData>
@@ -1441,7 +1414,7 @@
                 <wp:inline distT="0" distB="0" distL="0" distR="0">
                   <wp:extent cx="762635" cy="1095121"/>
                   <wp:effectExtent l="0" t="0" r="0" b="0"/>
-                  <wp:docPr id="16" name="Picture 16"/>
+                  <wp:docPr id="36" name="Picture 16"/>
                   <wp:cNvGraphicFramePr>
                     <a:graphicFrameLocks xmlns:a="http://schemas.openxmlformats.org/drawingml/2006/main"/>
                   </wp:cNvGraphicFramePr>
@@ -1453,10 +1426,10 @@
                           <pic:cNvPicPr/>
                         </pic:nvPicPr>
                         <pic:blipFill>
-                          <a:blip r:embed="rId13" cstate="print">
+                          <a:blip r:embed="rId14" cstate="print">
                             <a:extLst>
                               <a:ext uri="{28A0092B-C50C-407E-A947-70E740481C1C}">
-                                <a14:useLocalDpi xmlns="" xmlns:wpc="http://schemas.microsoft.com/office/word/2010/wordprocessingCanvas" xmlns:mc="http://schemas.openxmlformats.org/markup-compatibility/2006" xmlns:o="urn:schemas-microsoft-com:office:office" xmlns:v="urn:schemas-microsoft-com:vml" xmlns:wp14="http://schemas.microsoft.com/office/word/2010/wordprocessingDrawing" xmlns:w10="urn:schemas-microsoft-com:office:word" xmlns:w="http://schemas.openxmlformats.org/wordprocessingml/2006/main" xmlns:w14="http://schemas.microsoft.com/office/word/2010/wordml" xmlns:w15="http://schemas.microsoft.com/office/word/2012/wordml" xmlns:wpg="http://schemas.microsoft.com/office/word/2010/wordprocessingGroup" xmlns:wpi="http://schemas.microsoft.com/office/word/2010/wordprocessingInk" xmlns:wps="http://schemas.microsoft.com/office/word/2010/wordprocessingShape" xmlns:a14="http://schemas.microsoft.com/office/drawing/2010/main" val="0"/>
+                                <a14:useLocalDpi xmlns:a14="http://schemas.microsoft.com/office/drawing/2010/main" xmlns:wps="http://schemas.microsoft.com/office/word/2010/wordprocessingShape" xmlns:wpi="http://schemas.microsoft.com/office/word/2010/wordprocessingInk" xmlns:wpg="http://schemas.microsoft.com/office/word/2010/wordprocessingGroup" xmlns:w15="http://schemas.microsoft.com/office/word/2012/wordml" xmlns:w14="http://schemas.microsoft.com/office/word/2010/wordml" xmlns:w="http://schemas.openxmlformats.org/wordprocessingml/2006/main" xmlns:w10="urn:schemas-microsoft-com:office:word" xmlns:wp14="http://schemas.microsoft.com/office/word/2010/wordprocessingDrawing" xmlns:v="urn:schemas-microsoft-com:vml" xmlns:o="urn:schemas-microsoft-com:office:office" xmlns:mc="http://schemas.openxmlformats.org/markup-compatibility/2006" xmlns:wpc="http://schemas.microsoft.com/office/word/2010/wordprocessingCanvas" xmlns="" val="0"/>
                               </a:ext>
                             </a:extLst>
                           </a:blip>
@@ -1581,7 +1554,7 @@
                 <wp:inline distT="0" distB="0" distL="0" distR="0">
                   <wp:extent cx="762314" cy="1052195"/>
                   <wp:effectExtent l="0" t="0" r="0" b="0"/>
-                  <wp:docPr id="6" name="Picture 6"/>
+                  <wp:docPr id="37" name="Picture 6"/>
                   <wp:cNvGraphicFramePr>
                     <a:graphicFrameLocks xmlns:a="http://schemas.openxmlformats.org/drawingml/2006/main"/>
                   </wp:cNvGraphicFramePr>
@@ -1593,10 +1566,10 @@
                           <pic:cNvPicPr/>
                         </pic:nvPicPr>
                         <pic:blipFill>
-                          <a:blip r:embed="rId10" cstate="print">
+                          <a:blip r:embed="rId15" cstate="print">
                             <a:extLst>
                               <a:ext uri="{28A0092B-C50C-407E-A947-70E740481C1C}">
-                                <a14:useLocalDpi xmlns="" xmlns:wpc="http://schemas.microsoft.com/office/word/2010/wordprocessingCanvas" xmlns:mc="http://schemas.openxmlformats.org/markup-compatibility/2006" xmlns:o="urn:schemas-microsoft-com:office:office" xmlns:v="urn:schemas-microsoft-com:vml" xmlns:wp14="http://schemas.microsoft.com/office/word/2010/wordprocessingDrawing" xmlns:w10="urn:schemas-microsoft-com:office:word" xmlns:w="http://schemas.openxmlformats.org/wordprocessingml/2006/main" xmlns:w14="http://schemas.microsoft.com/office/word/2010/wordml" xmlns:w15="http://schemas.microsoft.com/office/word/2012/wordml" xmlns:wpg="http://schemas.microsoft.com/office/word/2010/wordprocessingGroup" xmlns:wpi="http://schemas.microsoft.com/office/word/2010/wordprocessingInk" xmlns:wps="http://schemas.microsoft.com/office/word/2010/wordprocessingShape" xmlns:a14="http://schemas.microsoft.com/office/drawing/2010/main" val="0"/>
+                                <a14:useLocalDpi xmlns:a14="http://schemas.microsoft.com/office/drawing/2010/main" xmlns:wps="http://schemas.microsoft.com/office/word/2010/wordprocessingShape" xmlns:wpi="http://schemas.microsoft.com/office/word/2010/wordprocessingInk" xmlns:wpg="http://schemas.microsoft.com/office/word/2010/wordprocessingGroup" xmlns:w15="http://schemas.microsoft.com/office/word/2012/wordml" xmlns:w14="http://schemas.microsoft.com/office/word/2010/wordml" xmlns:w="http://schemas.openxmlformats.org/wordprocessingml/2006/main" xmlns:w10="urn:schemas-microsoft-com:office:word" xmlns:wp14="http://schemas.microsoft.com/office/word/2010/wordprocessingDrawing" xmlns:v="urn:schemas-microsoft-com:vml" xmlns:o="urn:schemas-microsoft-com:office:office" xmlns:mc="http://schemas.openxmlformats.org/markup-compatibility/2006" xmlns:wpc="http://schemas.microsoft.com/office/word/2010/wordprocessingCanvas" xmlns="" val="0"/>
                               </a:ext>
                             </a:extLst>
                           </a:blip>
@@ -1646,11 +1619,9 @@
               </w:rPr>
               <w:t xml:space="preserve">Name: </w:t>
             </w:r>
-            <w:proofErr w:type="spellStart"/>
-            <w:r>
-              <w:t>Daiyu</w:t>
-            </w:r>
-            <w:proofErr w:type="spellEnd"/>
+            <w:r>
+              <w:t>Robert</w:t>
+            </w:r>
           </w:p>
           <w:p>
             <w:r>
@@ -1660,7 +1631,7 @@
               <w:t xml:space="preserve">Annual salary: </w:t>
             </w:r>
             <w:r>
-              <w:t>£47,000</w:t>
+              <w:t>£42,500</w:t>
             </w:r>
           </w:p>
           <w:p>
@@ -1717,9 +1688,9 @@
               </w:rPr>
               <w:drawing>
                 <wp:inline distT="0" distB="0" distL="0" distR="0">
-                  <wp:extent cx="762635" cy="1052372"/>
-                  <wp:effectExtent l="0" t="0" r="0" b="0"/>
-                  <wp:docPr id="1" name="Picture 1"/>
+                  <wp:extent cx="684258" cy="760064"/>
+                  <wp:effectExtent l="19050" t="0" r="1542" b="0"/>
+                  <wp:docPr id="38" name="Picture 10"/>
                   <wp:cNvGraphicFramePr>
                     <a:graphicFrameLocks xmlns:a="http://schemas.openxmlformats.org/drawingml/2006/main" noChangeAspect="1"/>
                   </wp:cNvGraphicFramePr>
@@ -1727,29 +1698,33 @@
                     <a:graphicData uri="http://schemas.openxmlformats.org/drawingml/2006/picture">
                       <pic:pic xmlns:pic="http://schemas.openxmlformats.org/drawingml/2006/picture">
                         <pic:nvPicPr>
-                          <pic:cNvPr id="1" name="bob sleigh.jpg"/>
-                          <pic:cNvPicPr/>
+                          <pic:cNvPr id="0" name="Picture 10"/>
+                          <pic:cNvPicPr>
+                            <a:picLocks noChangeAspect="1" noChangeArrowheads="1"/>
+                          </pic:cNvPicPr>
                         </pic:nvPicPr>
                         <pic:blipFill>
-                          <a:blip r:embed="rId8" cstate="print">
-                            <a:extLst>
-                              <a:ext uri="{28A0092B-C50C-407E-A947-70E740481C1C}">
-                                <a14:useLocalDpi xmlns="" xmlns:wpc="http://schemas.microsoft.com/office/word/2010/wordprocessingCanvas" xmlns:mc="http://schemas.openxmlformats.org/markup-compatibility/2006" xmlns:o="urn:schemas-microsoft-com:office:office" xmlns:v="urn:schemas-microsoft-com:vml" xmlns:wp14="http://schemas.microsoft.com/office/word/2010/wordprocessingDrawing" xmlns:w10="urn:schemas-microsoft-com:office:word" xmlns:w="http://schemas.openxmlformats.org/wordprocessingml/2006/main" xmlns:w14="http://schemas.microsoft.com/office/word/2010/wordml" xmlns:w15="http://schemas.microsoft.com/office/word/2012/wordml" xmlns:wpg="http://schemas.microsoft.com/office/word/2010/wordprocessingGroup" xmlns:wpi="http://schemas.microsoft.com/office/word/2010/wordprocessingInk" xmlns:wps="http://schemas.microsoft.com/office/word/2010/wordprocessingShape" xmlns:a14="http://schemas.microsoft.com/office/drawing/2010/main" val="0"/>
-                              </a:ext>
-                            </a:extLst>
-                          </a:blip>
+                          <a:blip r:embed="rId16" cstate="print"/>
+                          <a:srcRect l="3875" t="32927" r="77583" b="8537"/>
                           <a:stretch>
                             <a:fillRect/>
                           </a:stretch>
                         </pic:blipFill>
-                        <pic:spPr>
+                        <pic:spPr bwMode="auto">
                           <a:xfrm>
                             <a:off x="0" y="0"/>
-                            <a:ext cx="765437" cy="1056239"/>
+                            <a:ext cx="684893" cy="760769"/>
                           </a:xfrm>
                           <a:prstGeom prst="rect">
                             <a:avLst/>
                           </a:prstGeom>
+                          <a:noFill/>
+                          <a:ln w="9525">
+                            <a:noFill/>
+                            <a:miter lim="800000"/>
+                            <a:headEnd/>
+                            <a:tailEnd/>
+                          </a:ln>
                         </pic:spPr>
                       </pic:pic>
                     </a:graphicData>
@@ -1859,7 +1834,7 @@
                 <wp:inline distT="0" distB="0" distL="0" distR="0">
                   <wp:extent cx="762635" cy="1043745"/>
                   <wp:effectExtent l="0" t="0" r="0" b="4445"/>
-                  <wp:docPr id="2" name="Picture 2"/>
+                  <wp:docPr id="39" name="Picture 2"/>
                   <wp:cNvGraphicFramePr>
                     <a:graphicFrameLocks xmlns:a="http://schemas.openxmlformats.org/drawingml/2006/main"/>
                   </wp:cNvGraphicFramePr>
@@ -1871,10 +1846,10 @@
                           <pic:cNvPicPr/>
                         </pic:nvPicPr>
                         <pic:blipFill>
-                          <a:blip r:embed="rId14" cstate="print">
+                          <a:blip r:embed="rId17" cstate="print">
                             <a:extLst>
                               <a:ext uri="{28A0092B-C50C-407E-A947-70E740481C1C}">
-                                <a14:useLocalDpi xmlns="" xmlns:wpc="http://schemas.microsoft.com/office/word/2010/wordprocessingCanvas" xmlns:mc="http://schemas.openxmlformats.org/markup-compatibility/2006" xmlns:o="urn:schemas-microsoft-com:office:office" xmlns:v="urn:schemas-microsoft-com:vml" xmlns:wp14="http://schemas.microsoft.com/office/word/2010/wordprocessingDrawing" xmlns:w10="urn:schemas-microsoft-com:office:word" xmlns:w="http://schemas.openxmlformats.org/wordprocessingml/2006/main" xmlns:w14="http://schemas.microsoft.com/office/word/2010/wordml" xmlns:w15="http://schemas.microsoft.com/office/word/2012/wordml" xmlns:wpg="http://schemas.microsoft.com/office/word/2010/wordprocessingGroup" xmlns:wpi="http://schemas.microsoft.com/office/word/2010/wordprocessingInk" xmlns:wps="http://schemas.microsoft.com/office/word/2010/wordprocessingShape" xmlns:a14="http://schemas.microsoft.com/office/drawing/2010/main" val="0"/>
+                                <a14:useLocalDpi xmlns:a14="http://schemas.microsoft.com/office/drawing/2010/main" xmlns:wps="http://schemas.microsoft.com/office/word/2010/wordprocessingShape" xmlns:wpi="http://schemas.microsoft.com/office/word/2010/wordprocessingInk" xmlns:wpg="http://schemas.microsoft.com/office/word/2010/wordprocessingGroup" xmlns:w15="http://schemas.microsoft.com/office/word/2012/wordml" xmlns:w14="http://schemas.microsoft.com/office/word/2010/wordml" xmlns:w="http://schemas.openxmlformats.org/wordprocessingml/2006/main" xmlns:w10="urn:schemas-microsoft-com:office:word" xmlns:wp14="http://schemas.microsoft.com/office/word/2010/wordprocessingDrawing" xmlns:v="urn:schemas-microsoft-com:vml" xmlns:o="urn:schemas-microsoft-com:office:office" xmlns:mc="http://schemas.openxmlformats.org/markup-compatibility/2006" xmlns:wpc="http://schemas.microsoft.com/office/word/2010/wordprocessingCanvas" xmlns="" val="0"/>
                               </a:ext>
                             </a:extLst>
                           </a:blip>
@@ -2002,7 +1977,7 @@
                 <wp:inline distT="0" distB="0" distL="0" distR="0">
                   <wp:extent cx="762635" cy="1026492"/>
                   <wp:effectExtent l="0" t="0" r="0" b="2540"/>
-                  <wp:docPr id="10" name="Picture 10"/>
+                  <wp:docPr id="40" name="Picture 10"/>
                   <wp:cNvGraphicFramePr>
                     <a:graphicFrameLocks xmlns:a="http://schemas.openxmlformats.org/drawingml/2006/main"/>
                   </wp:cNvGraphicFramePr>
@@ -2014,10 +1989,10 @@
                           <pic:cNvPicPr/>
                         </pic:nvPicPr>
                         <pic:blipFill>
-                          <a:blip r:embed="rId12" cstate="print">
+                          <a:blip r:embed="rId18" cstate="print">
                             <a:extLst>
                               <a:ext uri="{28A0092B-C50C-407E-A947-70E740481C1C}">
-                                <a14:useLocalDpi xmlns="" xmlns:wpc="http://schemas.microsoft.com/office/word/2010/wordprocessingCanvas" xmlns:mc="http://schemas.openxmlformats.org/markup-compatibility/2006" xmlns:o="urn:schemas-microsoft-com:office:office" xmlns:v="urn:schemas-microsoft-com:vml" xmlns:wp14="http://schemas.microsoft.com/office/word/2010/wordprocessingDrawing" xmlns:w10="urn:schemas-microsoft-com:office:word" xmlns:w="http://schemas.openxmlformats.org/wordprocessingml/2006/main" xmlns:w14="http://schemas.microsoft.com/office/word/2010/wordml" xmlns:w15="http://schemas.microsoft.com/office/word/2012/wordml" xmlns:wpg="http://schemas.microsoft.com/office/word/2010/wordprocessingGroup" xmlns:wpi="http://schemas.microsoft.com/office/word/2010/wordprocessingInk" xmlns:wps="http://schemas.microsoft.com/office/word/2010/wordprocessingShape" xmlns:a14="http://schemas.microsoft.com/office/drawing/2010/main" val="0"/>
+                                <a14:useLocalDpi xmlns:a14="http://schemas.microsoft.com/office/drawing/2010/main" xmlns:wps="http://schemas.microsoft.com/office/word/2010/wordprocessingShape" xmlns:wpi="http://schemas.microsoft.com/office/word/2010/wordprocessingInk" xmlns:wpg="http://schemas.microsoft.com/office/word/2010/wordprocessingGroup" xmlns:w15="http://schemas.microsoft.com/office/word/2012/wordml" xmlns:w14="http://schemas.microsoft.com/office/word/2010/wordml" xmlns:w="http://schemas.openxmlformats.org/wordprocessingml/2006/main" xmlns:w10="urn:schemas-microsoft-com:office:word" xmlns:wp14="http://schemas.microsoft.com/office/word/2010/wordprocessingDrawing" xmlns:v="urn:schemas-microsoft-com:vml" xmlns:o="urn:schemas-microsoft-com:office:office" xmlns:mc="http://schemas.openxmlformats.org/markup-compatibility/2006" xmlns:wpc="http://schemas.microsoft.com/office/word/2010/wordprocessingCanvas" xmlns="" val="0"/>
                               </a:ext>
                             </a:extLst>
                           </a:blip>
@@ -2067,11 +2042,9 @@
               </w:rPr>
               <w:t xml:space="preserve">Name: </w:t>
             </w:r>
-            <w:proofErr w:type="spellStart"/>
-            <w:r>
-              <w:t>Maahir</w:t>
-            </w:r>
-            <w:proofErr w:type="spellEnd"/>
+            <w:r>
+              <w:t>Faith</w:t>
+            </w:r>
           </w:p>
           <w:p>
             <w:r>
@@ -2081,7 +2054,7 @@
               <w:t xml:space="preserve">Annual salary: </w:t>
             </w:r>
             <w:r>
-              <w:t>£65,980</w:t>
+              <w:t>£45,360</w:t>
             </w:r>
           </w:p>
           <w:p>
@@ -2138,46 +2111,43 @@
               </w:rPr>
               <w:drawing>
                 <wp:inline distT="0" distB="0" distL="0" distR="0">
-                  <wp:extent cx="762635" cy="1035119"/>
-                  <wp:effectExtent l="0" t="0" r="0" b="0"/>
-                  <wp:docPr id="15" name="Picture 15"/>
+                  <wp:extent cx="739411" cy="747486"/>
+                  <wp:effectExtent l="19050" t="0" r="3539" b="0"/>
+                  <wp:docPr id="41" name="Picture 13"/>
                   <wp:cNvGraphicFramePr>
-                    <a:graphicFrameLocks xmlns:a="http://schemas.openxmlformats.org/drawingml/2006/main"/>
+                    <a:graphicFrameLocks xmlns:a="http://schemas.openxmlformats.org/drawingml/2006/main" noChangeAspect="1"/>
                   </wp:cNvGraphicFramePr>
                   <a:graphic xmlns:a="http://schemas.openxmlformats.org/drawingml/2006/main">
                     <a:graphicData uri="http://schemas.openxmlformats.org/drawingml/2006/picture">
                       <pic:pic xmlns:pic="http://schemas.openxmlformats.org/drawingml/2006/picture">
                         <pic:nvPicPr>
-                          <pic:cNvPr id="12" name="mime artist.jpg"/>
-                          <pic:cNvPicPr/>
+                          <pic:cNvPr id="0" name="Picture 13"/>
+                          <pic:cNvPicPr>
+                            <a:picLocks noChangeAspect="1" noChangeArrowheads="1"/>
+                          </pic:cNvPicPr>
                         </pic:nvPicPr>
-                        <pic:blipFill rotWithShape="1">
-                          <a:blip r:embed="rId11" cstate="print">
-                            <a:extLst>
-                              <a:ext uri="{28A0092B-C50C-407E-A947-70E740481C1C}">
-                                <a14:useLocalDpi xmlns="" xmlns:wpc="http://schemas.microsoft.com/office/word/2010/wordprocessingCanvas" xmlns:mc="http://schemas.openxmlformats.org/markup-compatibility/2006" xmlns:o="urn:schemas-microsoft-com:office:office" xmlns:v="urn:schemas-microsoft-com:vml" xmlns:wp14="http://schemas.microsoft.com/office/word/2010/wordprocessingDrawing" xmlns:w10="urn:schemas-microsoft-com:office:word" xmlns:w="http://schemas.openxmlformats.org/wordprocessingml/2006/main" xmlns:w14="http://schemas.microsoft.com/office/word/2010/wordml" xmlns:w15="http://schemas.microsoft.com/office/word/2012/wordml" xmlns:wpg="http://schemas.microsoft.com/office/word/2010/wordprocessingGroup" xmlns:wpi="http://schemas.microsoft.com/office/word/2010/wordprocessingInk" xmlns:wps="http://schemas.microsoft.com/office/word/2010/wordprocessingShape" xmlns:a14="http://schemas.microsoft.com/office/drawing/2010/main" val="0"/>
-                              </a:ext>
-                            </a:extLst>
-                          </a:blip>
-                          <a:srcRect t="5376" r="27668" b="9644"/>
-                          <a:stretch/>
+                        <pic:blipFill>
+                          <a:blip r:embed="rId19" cstate="print"/>
+                          <a:srcRect l="8679" t="41146" r="77703" b="18229"/>
+                          <a:stretch>
+                            <a:fillRect/>
+                          </a:stretch>
                         </pic:blipFill>
                         <pic:spPr bwMode="auto">
                           <a:xfrm>
                             <a:off x="0" y="0"/>
-                            <a:ext cx="767222" cy="1041345"/>
+                            <a:ext cx="739322" cy="747396"/>
                           </a:xfrm>
                           <a:prstGeom prst="rect">
                             <a:avLst/>
                           </a:prstGeom>
-                          <a:ln>
+                          <a:noFill/>
+                          <a:ln w="9525">
                             <a:noFill/>
+                            <a:miter lim="800000"/>
+                            <a:headEnd/>
+                            <a:tailEnd/>
                           </a:ln>
-                          <a:extLst>
-                            <a:ext uri="{53640926-AAD7-44D8-BBD7-CCE9431645EC}">
-                              <a14:shadowObscured xmlns="" xmlns:wpc="http://schemas.microsoft.com/office/word/2010/wordprocessingCanvas" xmlns:mc="http://schemas.openxmlformats.org/markup-compatibility/2006" xmlns:o="urn:schemas-microsoft-com:office:office" xmlns:v="urn:schemas-microsoft-com:vml" xmlns:wp14="http://schemas.microsoft.com/office/word/2010/wordprocessingDrawing" xmlns:w10="urn:schemas-microsoft-com:office:word" xmlns:w="http://schemas.openxmlformats.org/wordprocessingml/2006/main" xmlns:w14="http://schemas.microsoft.com/office/word/2010/wordml" xmlns:w15="http://schemas.microsoft.com/office/word/2012/wordml" xmlns:wpg="http://schemas.microsoft.com/office/word/2010/wordprocessingGroup" xmlns:wpi="http://schemas.microsoft.com/office/word/2010/wordprocessingInk" xmlns:wps="http://schemas.microsoft.com/office/word/2010/wordprocessingShape" xmlns:a14="http://schemas.microsoft.com/office/drawing/2010/main"/>
-                            </a:ext>
-                          </a:extLst>
                         </pic:spPr>
                       </pic:pic>
                     </a:graphicData>
@@ -2283,7 +2253,7 @@
                 <wp:inline distT="0" distB="0" distL="0" distR="0">
                   <wp:extent cx="762635" cy="1035119"/>
                   <wp:effectExtent l="0" t="0" r="0" b="0"/>
-                  <wp:docPr id="14" name="Picture 14"/>
+                  <wp:docPr id="42" name="Picture 14"/>
                   <wp:cNvGraphicFramePr>
                     <a:graphicFrameLocks xmlns:a="http://schemas.openxmlformats.org/drawingml/2006/main"/>
                   </wp:cNvGraphicFramePr>
@@ -2295,10 +2265,10 @@
                           <pic:cNvPicPr/>
                         </pic:nvPicPr>
                         <pic:blipFill>
-                          <a:blip r:embed="rId15" cstate="print">
+                          <a:blip r:embed="rId20" cstate="print">
                             <a:extLst>
                               <a:ext uri="{28A0092B-C50C-407E-A947-70E740481C1C}">
-                                <a14:useLocalDpi xmlns="" xmlns:wpc="http://schemas.microsoft.com/office/word/2010/wordprocessingCanvas" xmlns:mc="http://schemas.openxmlformats.org/markup-compatibility/2006" xmlns:o="urn:schemas-microsoft-com:office:office" xmlns:v="urn:schemas-microsoft-com:vml" xmlns:wp14="http://schemas.microsoft.com/office/word/2010/wordprocessingDrawing" xmlns:w10="urn:schemas-microsoft-com:office:word" xmlns:w="http://schemas.openxmlformats.org/wordprocessingml/2006/main" xmlns:w14="http://schemas.microsoft.com/office/word/2010/wordml" xmlns:w15="http://schemas.microsoft.com/office/word/2012/wordml" xmlns:wpg="http://schemas.microsoft.com/office/word/2010/wordprocessingGroup" xmlns:wpi="http://schemas.microsoft.com/office/word/2010/wordprocessingInk" xmlns:wps="http://schemas.microsoft.com/office/word/2010/wordprocessingShape" xmlns:a14="http://schemas.microsoft.com/office/drawing/2010/main" val="0"/>
+                                <a14:useLocalDpi xmlns:a14="http://schemas.microsoft.com/office/drawing/2010/main" xmlns:wps="http://schemas.microsoft.com/office/word/2010/wordprocessingShape" xmlns:wpi="http://schemas.microsoft.com/office/word/2010/wordprocessingInk" xmlns:wpg="http://schemas.microsoft.com/office/word/2010/wordprocessingGroup" xmlns:w15="http://schemas.microsoft.com/office/word/2012/wordml" xmlns:w14="http://schemas.microsoft.com/office/word/2010/wordml" xmlns:w="http://schemas.openxmlformats.org/wordprocessingml/2006/main" xmlns:w10="urn:schemas-microsoft-com:office:word" xmlns:wp14="http://schemas.microsoft.com/office/word/2010/wordprocessingDrawing" xmlns:v="urn:schemas-microsoft-com:vml" xmlns:o="urn:schemas-microsoft-com:office:office" xmlns:mc="http://schemas.openxmlformats.org/markup-compatibility/2006" xmlns:wpc="http://schemas.microsoft.com/office/word/2010/wordprocessingCanvas" xmlns="" val="0"/>
                               </a:ext>
                             </a:extLst>
                           </a:blip>
@@ -2338,7 +2308,7 @@
       </w:r>
     </w:p>
     <w:sectPr>
-      <w:footerReference w:type="default" r:id="rId16"/>
+      <w:footerReference w:type="default" r:id="rId21"/>
       <w:pgSz w:w="16838" w:h="11906" w:orient="landscape"/>
       <w:pgMar w:top="426" w:right="1440" w:bottom="1134" w:left="1440" w:header="708" w:footer="511" w:gutter="0"/>
       <w:cols w:space="708"/>
@@ -2968,7 +2938,7 @@
   <a:extraClrSchemeLst/>
   <a:extLst>
     <a:ext uri="{05A4C25C-085E-4340-85A3-A5531E510DB2}">
-      <thm15:themeFamily xmlns="" xmlns:thm15="http://schemas.microsoft.com/office/thememl/2012/main" name="Office Theme" id="{62F939B6-93AF-4DB8-9C6B-D6C7DFDC589F}" vid="{4A3C46E8-61CC-4603-A589-7422A47A8E4A}"/>
+      <thm15:themeFamily xmlns:thm15="http://schemas.microsoft.com/office/thememl/2012/main" xmlns="" name="Office Theme" id="{62F939B6-93AF-4DB8-9C6B-D6C7DFDC589F}" vid="{4A3C46E8-61CC-4603-A589-7422A47A8E4A}"/>
     </a:ext>
   </a:extLst>
 </a:theme>

</xml_diff>